<commit_message>
Improving mat based tag processor test
</commit_message>
<xml_diff>
--- a/src/test/resources/net/sl/MapTagProcessorTest-template.docx
+++ b/src/test/resources/net/sl/MapTagProcessorTest-template.docx
@@ -4,21 +4,36 @@
   <w:body>
     <w:p>
       <w:r>
-        <w:t xml:space="preserve">Simple placeholder value: </w:t>
+        <w:t>Full name</w:t>
+      </w:r>
+      <w:r>
+        <w:t xml:space="preserve">: </w:t>
       </w:r>
       <w:r>
         <w:t>$</w:t>
+      </w:r>
+      <w:r>
+        <w:t>{{</w:t>
+      </w:r>
+      <w:r>
+        <w:t>firstName</w:t>
+      </w:r>
+      <w:r>
+        <w:t>/</w:t>
+      </w:r>
+      <w:r>
+        <w:t>}}</w:t>
+      </w:r>
+      <w:r>
+        <w:t xml:space="preserve"> ${{</w:t>
+      </w:r>
+      <w:r>
+        <w:t>last</w:t>
       </w:r>
       <w:bookmarkStart w:id="0" w:name="_GoBack"/>
       <w:bookmarkEnd w:id="0"/>
       <w:r>
-        <w:t>{{placeholder</w:t>
-      </w:r>
-      <w:r>
-        <w:t>/</w:t>
-      </w:r>
-      <w:r>
-        <w:t>}}</w:t>
+        <w:t>Name/}}</w:t>
       </w:r>
     </w:p>
     <w:sectPr>

</xml_diff>